<commit_message>
Some sistematization of files
</commit_message>
<xml_diff>
--- a/защита выпускной работы/отчет.docx
+++ b/защита выпускной работы/отчет.docx
@@ -1,6 +1,6 @@
 
 <file path=word/document.xml><?xml version="1.0" encoding="utf-8"?>
-<w:document xmlns:wpc="http://schemas.microsoft.com/office/word/2010/wordprocessingCanvas" xmlns:cx="http://schemas.microsoft.com/office/drawing/2014/chartex" xmlns:cx1="http://schemas.microsoft.com/office/drawing/2015/9/8/chartex" xmlns:cx2="http://schemas.microsoft.com/office/drawing/2015/10/21/chartex" xmlns:cx3="http://schemas.microsoft.com/office/drawing/2016/5/9/chartex" xmlns:cx4="http://schemas.microsoft.com/office/drawing/2016/5/10/chartex" xmlns:cx5="http://schemas.microsoft.com/office/drawing/2016/5/11/chartex" xmlns:cx6="http://schemas.microsoft.com/office/drawing/2016/5/12/chartex" xmlns:cx7="http://schemas.microsoft.com/office/drawing/2016/5/13/chartex" xmlns:cx8="http://schemas.microsoft.com/office/drawing/2016/5/14/chartex" xmlns:mc="http://schemas.openxmlformats.org/markup-compatibility/2006" xmlns:aink="http://schemas.microsoft.com/office/drawing/2016/ink" xmlns:am3d="http://schemas.microsoft.com/office/drawing/2017/model3d" xmlns:o="urn:schemas-microsoft-com:office:office" xmlns:r="http://schemas.openxmlformats.org/officeDocument/2006/relationships" xmlns:m="http://schemas.openxmlformats.org/officeDocument/2006/math" xmlns:v="urn:schemas-microsoft-com:vml" xmlns:wp14="http://schemas.microsoft.com/office/word/2010/wordprocessingDrawing" xmlns:wp="http://schemas.openxmlformats.org/drawingml/2006/wordprocessingDrawing" xmlns:w10="urn:schemas-microsoft-com:office:word" xmlns:w="http://schemas.openxmlformats.org/wordprocessingml/2006/main" xmlns:w14="http://schemas.microsoft.com/office/word/2010/wordml" xmlns:w15="http://schemas.microsoft.com/office/word/2012/wordml" xmlns:w16cex="http://schemas.microsoft.com/office/word/2018/wordml/cex" xmlns:w16cid="http://schemas.microsoft.com/office/word/2016/wordml/cid" xmlns:w16="http://schemas.microsoft.com/office/word/2018/wordml" xmlns:w16sdtdh="http://schemas.microsoft.com/office/word/2020/wordml/sdtdatahash" xmlns:w16se="http://schemas.microsoft.com/office/word/2015/wordml/symex" xmlns:wpg="http://schemas.microsoft.com/office/word/2010/wordprocessingGroup" xmlns:wpi="http://schemas.microsoft.com/office/word/2010/wordprocessingInk" xmlns:wne="http://schemas.microsoft.com/office/word/2006/wordml" xmlns:wps="http://schemas.microsoft.com/office/word/2010/wordprocessingShape" mc:Ignorable="w14 w15 w16se w16cid w16 w16cex w16sdtdh wp14">
+<w:document xmlns:wpc="http://schemas.microsoft.com/office/word/2010/wordprocessingCanvas" xmlns:cx="http://schemas.microsoft.com/office/drawing/2014/chartex" xmlns:cx1="http://schemas.microsoft.com/office/drawing/2015/9/8/chartex" xmlns:cx2="http://schemas.microsoft.com/office/drawing/2015/10/21/chartex" xmlns:cx3="http://schemas.microsoft.com/office/drawing/2016/5/9/chartex" xmlns:cx4="http://schemas.microsoft.com/office/drawing/2016/5/10/chartex" xmlns:cx5="http://schemas.microsoft.com/office/drawing/2016/5/11/chartex" xmlns:cx6="http://schemas.microsoft.com/office/drawing/2016/5/12/chartex" xmlns:cx7="http://schemas.microsoft.com/office/drawing/2016/5/13/chartex" xmlns:cx8="http://schemas.microsoft.com/office/drawing/2016/5/14/chartex" xmlns:mc="http://schemas.openxmlformats.org/markup-compatibility/2006" xmlns:aink="http://schemas.microsoft.com/office/drawing/2016/ink" xmlns:am3d="http://schemas.microsoft.com/office/drawing/2017/model3d" xmlns:o="urn:schemas-microsoft-com:office:office" xmlns:oel="http://schemas.microsoft.com/office/2019/extlst" xmlns:r="http://schemas.openxmlformats.org/officeDocument/2006/relationships" xmlns:m="http://schemas.openxmlformats.org/officeDocument/2006/math" xmlns:v="urn:schemas-microsoft-com:vml" xmlns:wp14="http://schemas.microsoft.com/office/word/2010/wordprocessingDrawing" xmlns:wp="http://schemas.openxmlformats.org/drawingml/2006/wordprocessingDrawing" xmlns:w10="urn:schemas-microsoft-com:office:word" xmlns:w="http://schemas.openxmlformats.org/wordprocessingml/2006/main" xmlns:w14="http://schemas.microsoft.com/office/word/2010/wordml" xmlns:w15="http://schemas.microsoft.com/office/word/2012/wordml" xmlns:w16cex="http://schemas.microsoft.com/office/word/2018/wordml/cex" xmlns:w16cid="http://schemas.microsoft.com/office/word/2016/wordml/cid" xmlns:w16="http://schemas.microsoft.com/office/word/2018/wordml" xmlns:w16du="http://schemas.microsoft.com/office/word/2023/wordml/word16du" xmlns:w16sdtdh="http://schemas.microsoft.com/office/word/2020/wordml/sdtdatahash" xmlns:w16se="http://schemas.microsoft.com/office/word/2015/wordml/symex" xmlns:wpg="http://schemas.microsoft.com/office/word/2010/wordprocessingGroup" xmlns:wpi="http://schemas.microsoft.com/office/word/2010/wordprocessingInk" xmlns:wne="http://schemas.microsoft.com/office/word/2006/wordml" xmlns:wps="http://schemas.microsoft.com/office/word/2010/wordprocessingShape" mc:Ignorable="w14 w15 w16se w16cid w16 w16cex w16sdtdh w16du wp14">
   <w:body>
     <w:p>
       <w:pPr>
@@ -204,27 +204,7 @@
                 <w:noProof w:val="0"/>
                 <w:lang w:eastAsia="ru-RU"/>
               </w:rPr>
-              <w:t>(</w:t>
-            </w:r>
-            <w:proofErr w:type="spellStart"/>
-            <w:r>
-              <w:rPr>
-                <w:rFonts w:ascii="Book Antiqua" w:eastAsia="Times New Roman" w:hAnsi="Book Antiqua" w:cs="Times New Roman"/>
-                <w:b/>
-                <w:noProof w:val="0"/>
-                <w:lang w:eastAsia="ru-RU"/>
-              </w:rPr>
-              <w:t>НИЯУ</w:t>
-            </w:r>
-            <w:proofErr w:type="spellEnd"/>
-            <w:r>
-              <w:rPr>
-                <w:rFonts w:ascii="Book Antiqua" w:eastAsia="Times New Roman" w:hAnsi="Book Antiqua" w:cs="Times New Roman"/>
-                <w:b/>
-                <w:noProof w:val="0"/>
-                <w:lang w:eastAsia="ru-RU"/>
-              </w:rPr>
-              <w:t xml:space="preserve"> МИФИ)</w:t>
+              <w:t>(НИЯУ МИФИ)</w:t>
             </w:r>
           </w:p>
           <w:p>
@@ -259,27 +239,7 @@
                 <w:noProof w:val="0"/>
                 <w:lang w:eastAsia="ru-RU"/>
               </w:rPr>
-              <w:t xml:space="preserve"> </w:t>
-            </w:r>
-            <w:proofErr w:type="spellStart"/>
-            <w:r>
-              <w:rPr>
-                <w:rFonts w:ascii="Book Antiqua" w:eastAsia="Times New Roman" w:hAnsi="Book Antiqua" w:cs="Times New Roman"/>
-                <w:b/>
-                <w:noProof w:val="0"/>
-                <w:lang w:eastAsia="ru-RU"/>
-              </w:rPr>
-              <w:t>НИЯУ</w:t>
-            </w:r>
-            <w:proofErr w:type="spellEnd"/>
-            <w:r>
-              <w:rPr>
-                <w:rFonts w:ascii="Book Antiqua" w:eastAsia="Times New Roman" w:hAnsi="Book Antiqua" w:cs="Times New Roman"/>
-                <w:b/>
-                <w:noProof w:val="0"/>
-                <w:lang w:eastAsia="ru-RU"/>
-              </w:rPr>
-              <w:t xml:space="preserve"> МИФИ</w:t>
+              <w:t xml:space="preserve"> НИЯУ МИФИ</w:t>
             </w:r>
           </w:p>
         </w:tc>
@@ -2043,7 +2003,7 @@
           <w:color w:val="000000"/>
           <w:lang w:eastAsia="ru-RU"/>
         </w:rPr>
-        <w:t xml:space="preserve">В совместной работе лаборатории искусственного интеллекта </w:t>
+        <w:t xml:space="preserve">В совместной работе лаборатории искусственного интеллекта MIT-IBM </w:t>
       </w:r>
       <w:proofErr w:type="spellStart"/>
       <w:r>
@@ -2053,7 +2013,7 @@
           <w:color w:val="000000"/>
           <w:lang w:eastAsia="ru-RU"/>
         </w:rPr>
-        <w:t>MIT</w:t>
+        <w:t>Watson</w:t>
       </w:r>
       <w:proofErr w:type="spellEnd"/>
       <w:r>
@@ -2063,7 +2023,7 @@
           <w:color w:val="000000"/>
           <w:lang w:eastAsia="ru-RU"/>
         </w:rPr>
-        <w:t xml:space="preserve">-IBM </w:t>
+        <w:t xml:space="preserve"> и </w:t>
       </w:r>
       <w:proofErr w:type="spellStart"/>
       <w:r>
@@ -2073,7 +2033,7 @@
           <w:color w:val="000000"/>
           <w:lang w:eastAsia="ru-RU"/>
         </w:rPr>
-        <w:t>Watson</w:t>
+        <w:t>HarvardNLP</w:t>
       </w:r>
       <w:proofErr w:type="spellEnd"/>
       <w:r>
@@ -2083,7 +2043,7 @@
           <w:color w:val="000000"/>
           <w:lang w:eastAsia="ru-RU"/>
         </w:rPr>
-        <w:t xml:space="preserve"> и </w:t>
+        <w:t xml:space="preserve"> была представлена модель для проверки визуального следа автоматически сгенерированного текста. Это позволяет проанализировать, насколько велика вероятность того, что текст автоматически сгенерирован. Знание того, является ли автором новости реальный человек или алгоритм, могло бы сыграть существенную роль в итоговом принятии решения о </w:t>
       </w:r>
       <w:proofErr w:type="spellStart"/>
       <w:r>
@@ -2093,7 +2053,7 @@
           <w:color w:val="000000"/>
           <w:lang w:eastAsia="ru-RU"/>
         </w:rPr>
-        <w:t>HarvardNLP</w:t>
+        <w:t>фейковости</w:t>
       </w:r>
       <w:proofErr w:type="spellEnd"/>
       <w:r>
@@ -2103,19 +2063,19 @@
           <w:color w:val="000000"/>
           <w:lang w:eastAsia="ru-RU"/>
         </w:rPr>
-        <w:t xml:space="preserve"> была представлена модель для проверки визуального следа автоматически сгенерированного текста. Это позволяет проанализировать, насколько велика вероятность того, что текст автоматически сгенерирован. Знание того, является ли автором новости реальный человек или алгоритм, могло бы сыграть существенную роль в итоговом принятии решения о </w:t>
-      </w:r>
-      <w:proofErr w:type="spellStart"/>
-      <w:r>
+        <w:t xml:space="preserve"> новости. Однако в ходе работы тестирование модели на реальных новостях не показало впечатляющих результатов и не выявило корреляции между недостоверностью новости и подобной информацией об её создании.</w:t>
+      </w:r>
+    </w:p>
+    <w:p>
+      <w:pPr>
+        <w:spacing w:line="360" w:lineRule="auto"/>
         <w:rPr>
           <w:rFonts w:eastAsia="Times New Roman" w:cs="Times New Roman"/>
           <w:noProof w:val="0"/>
           <w:color w:val="000000"/>
           <w:lang w:eastAsia="ru-RU"/>
         </w:rPr>
-        <w:t>фейковости</w:t>
-      </w:r>
-      <w:proofErr w:type="spellEnd"/>
+      </w:pPr>
       <w:r>
         <w:rPr>
           <w:rFonts w:eastAsia="Times New Roman" w:cs="Times New Roman"/>
@@ -2123,19 +2083,19 @@
           <w:color w:val="000000"/>
           <w:lang w:eastAsia="ru-RU"/>
         </w:rPr>
-        <w:t xml:space="preserve"> новости. Однако в ходе работы тестирование модели на реальных новостях не показало впечатляющих результатов и не выявило корреляции между недостоверностью новости и подобной информацией об её создании.</w:t>
-      </w:r>
-    </w:p>
-    <w:p>
-      <w:pPr>
-        <w:spacing w:line="360" w:lineRule="auto"/>
+        <w:t xml:space="preserve">Также стоит отметить продукт разработчика </w:t>
+      </w:r>
+      <w:proofErr w:type="spellStart"/>
+      <w:r>
         <w:rPr>
           <w:rFonts w:eastAsia="Times New Roman" w:cs="Times New Roman"/>
           <w:noProof w:val="0"/>
           <w:color w:val="000000"/>
           <w:lang w:eastAsia="ru-RU"/>
         </w:rPr>
-      </w:pPr>
+        <w:t>Aaron</w:t>
+      </w:r>
+      <w:proofErr w:type="spellEnd"/>
       <w:r>
         <w:rPr>
           <w:rFonts w:eastAsia="Times New Roman" w:cs="Times New Roman"/>
@@ -2143,7 +2103,7 @@
           <w:color w:val="000000"/>
           <w:lang w:eastAsia="ru-RU"/>
         </w:rPr>
-        <w:t xml:space="preserve">Также стоит отметить продукт разработчика </w:t>
+        <w:t xml:space="preserve"> </w:t>
       </w:r>
       <w:proofErr w:type="spellStart"/>
       <w:r>
@@ -2153,7 +2113,7 @@
           <w:color w:val="000000"/>
           <w:lang w:eastAsia="ru-RU"/>
         </w:rPr>
-        <w:t>Aaron</w:t>
+        <w:t>Edell</w:t>
       </w:r>
       <w:proofErr w:type="spellEnd"/>
       <w:r>
@@ -2163,7 +2123,7 @@
           <w:color w:val="000000"/>
           <w:lang w:eastAsia="ru-RU"/>
         </w:rPr>
-        <w:t xml:space="preserve"> </w:t>
+        <w:t xml:space="preserve">. Он представил систему, определяющую, написан ли текст языком, характерным для достоверной новостной статьи, и достиг действительно высоких результатов на тестах </w:t>
       </w:r>
       <w:proofErr w:type="spellStart"/>
       <w:r>
@@ -2173,7 +2133,7 @@
           <w:color w:val="000000"/>
           <w:lang w:eastAsia="ru-RU"/>
         </w:rPr>
-        <w:t>Edell</w:t>
+        <w:t>валидационной</w:t>
       </w:r>
       <w:proofErr w:type="spellEnd"/>
       <w:r>
@@ -2183,19 +2143,19 @@
           <w:color w:val="000000"/>
           <w:lang w:eastAsia="ru-RU"/>
         </w:rPr>
-        <w:t xml:space="preserve">. Он представил систему, определяющую, написан ли текст языком, характерным для достоверной новостной статьи, и достиг действительно высоких результатов на тестах </w:t>
-      </w:r>
-      <w:proofErr w:type="spellStart"/>
-      <w:r>
+        <w:t xml:space="preserve"> выборке. Однако сам автор предупреждает о том, что низкая оценка программой статьи может быть и статья, содержащая достоверную информацию, однако не укладывающуюся в «стандарты Associated Press» (перевод с английского).</w:t>
+      </w:r>
+    </w:p>
+    <w:p>
+      <w:pPr>
+        <w:spacing w:line="360" w:lineRule="auto"/>
         <w:rPr>
           <w:rFonts w:eastAsia="Times New Roman" w:cs="Times New Roman"/>
           <w:noProof w:val="0"/>
           <w:color w:val="000000"/>
           <w:lang w:eastAsia="ru-RU"/>
         </w:rPr>
-        <w:t>валидационной</w:t>
-      </w:r>
-      <w:proofErr w:type="spellEnd"/>
+      </w:pPr>
       <w:r>
         <w:rPr>
           <w:rFonts w:eastAsia="Times New Roman" w:cs="Times New Roman"/>
@@ -2203,19 +2163,19 @@
           <w:color w:val="000000"/>
           <w:lang w:eastAsia="ru-RU"/>
         </w:rPr>
-        <w:t xml:space="preserve"> выборке. Однако сам автор предупреждает о том, что низкая оценка программой статьи может быть и статья, содержащая достоверную информацию, однако не укладывающуюся в «стандарты Associated Press» (перевод с английского).</w:t>
-      </w:r>
-    </w:p>
-    <w:p>
-      <w:pPr>
-        <w:spacing w:line="360" w:lineRule="auto"/>
+        <w:t>Разработки проводятся не только в прикладных областях, имеющих перед собой цель выпуск какого-либо продукта. Так, Вероника Перес-</w:t>
+      </w:r>
+      <w:proofErr w:type="spellStart"/>
+      <w:r>
         <w:rPr>
           <w:rFonts w:eastAsia="Times New Roman" w:cs="Times New Roman"/>
           <w:noProof w:val="0"/>
           <w:color w:val="000000"/>
           <w:lang w:eastAsia="ru-RU"/>
         </w:rPr>
-      </w:pPr>
+        <w:t>Розалес</w:t>
+      </w:r>
+      <w:proofErr w:type="spellEnd"/>
       <w:r>
         <w:rPr>
           <w:rFonts w:eastAsia="Times New Roman" w:cs="Times New Roman"/>
@@ -2223,47 +2183,7 @@
           <w:color w:val="000000"/>
           <w:lang w:eastAsia="ru-RU"/>
         </w:rPr>
-        <w:t>Разработки проводятся не только в прикладных областях, имеющих перед собой цель выпуск какого-либо продукта. Так, Вероника Перес-</w:t>
-      </w:r>
-      <w:proofErr w:type="spellStart"/>
-      <w:r>
-        <w:rPr>
-          <w:rFonts w:eastAsia="Times New Roman" w:cs="Times New Roman"/>
-          <w:noProof w:val="0"/>
-          <w:color w:val="000000"/>
-          <w:lang w:eastAsia="ru-RU"/>
-        </w:rPr>
-        <w:t>Розалес</w:t>
-      </w:r>
-      <w:proofErr w:type="spellEnd"/>
-      <w:r>
-        <w:rPr>
-          <w:rFonts w:eastAsia="Times New Roman" w:cs="Times New Roman"/>
-          <w:noProof w:val="0"/>
-          <w:color w:val="000000"/>
-          <w:lang w:eastAsia="ru-RU"/>
-        </w:rPr>
-        <w:t xml:space="preserve"> с коллегами из Мичиганского университета в Анн-</w:t>
-      </w:r>
-      <w:proofErr w:type="spellStart"/>
-      <w:r>
-        <w:rPr>
-          <w:rFonts w:eastAsia="Times New Roman" w:cs="Times New Roman"/>
-          <w:noProof w:val="0"/>
-          <w:color w:val="000000"/>
-          <w:lang w:eastAsia="ru-RU"/>
-        </w:rPr>
-        <w:t>Арборе</w:t>
-      </w:r>
-      <w:proofErr w:type="spellEnd"/>
-      <w:r>
-        <w:rPr>
-          <w:rFonts w:eastAsia="Times New Roman" w:cs="Times New Roman"/>
-          <w:noProof w:val="0"/>
-          <w:color w:val="000000"/>
-          <w:lang w:eastAsia="ru-RU"/>
-        </w:rPr>
-        <w:t xml:space="preserve">, провели анализ подлинных и фейковых статей и пришли к выводу о том, что фейки содержат больше наречий. Поддельные новости в этом анализе также имели тенденцию использовать более позитивный язык и выражать большую уверенность. </w:t>
+        <w:t xml:space="preserve"> с коллегами из Мичиганского университета в Анн-Арборе, провели анализ подлинных и фейковых статей и пришли к выводу о том, что фейки содержат больше наречий. Поддельные новости в этом анализе также имели тенденцию использовать более позитивный язык и выражать большую уверенность. </w:t>
       </w:r>
     </w:p>
     <w:p>
@@ -6092,16 +6012,8 @@
         <w:rPr>
           <w:rFonts w:ascii="Times New Roman" w:hAnsi="Times New Roman"/>
         </w:rPr>
-        <w:t xml:space="preserve">] </w:t>
-      </w:r>
-      <w:proofErr w:type="spellStart"/>
-      <w:r>
-        <w:rPr>
-          <w:rFonts w:ascii="Times New Roman" w:hAnsi="Times New Roman"/>
-        </w:rPr>
-        <w:t>POS</w:t>
-      </w:r>
-      <w:proofErr w:type="spellEnd"/>
+        <w:t>] POS</w:t>
+      </w:r>
       <w:r>
         <w:rPr>
           <w:rFonts w:ascii="Times New Roman" w:hAnsi="Times New Roman"/>
@@ -10623,6 +10535,9 @@
       <w:pPr>
         <w:spacing w:line="360" w:lineRule="auto"/>
         <w:jc w:val="left"/>
+        <w:rPr>
+          <w:lang w:val="en-US"/>
+        </w:rPr>
       </w:pPr>
       <w:r>
         <w:t>В ходе работы был</w:t>
@@ -10655,7 +10570,13 @@
         <w:t xml:space="preserve">. </w:t>
       </w:r>
       <w:r>
-        <w:t xml:space="preserve">Создан специальный телеграмм-бот,  предназначенный для комфортного взаимодействия пользовтеля и программы. </w:t>
+        <w:t>Создан специальный телеграмм-бот,  предназначенный для комфортного взаимодействия пользов</w:t>
+      </w:r>
+      <w:r>
+        <w:t>а</w:t>
+      </w:r>
+      <w:r>
+        <w:t xml:space="preserve">теля и программы. </w:t>
       </w:r>
     </w:p>
     <w:p>
@@ -11270,46 +11191,21 @@
         </w:rPr>
         <w:t xml:space="preserve">Некрасов </w:t>
       </w:r>
-      <w:proofErr w:type="spellStart"/>
       <w:proofErr w:type="gramStart"/>
       <w:r>
         <w:rPr>
           <w:rFonts w:ascii="Times New Roman" w:hAnsi="Times New Roman"/>
           <w:u w:val="single"/>
         </w:rPr>
-        <w:t>Г.А</w:t>
-      </w:r>
-      <w:proofErr w:type="spellEnd"/>
+        <w:t>Г.А.</w:t>
+      </w:r>
+      <w:proofErr w:type="gramEnd"/>
       <w:r>
         <w:rPr>
           <w:rFonts w:ascii="Times New Roman" w:hAnsi="Times New Roman"/>
           <w:u w:val="single"/>
         </w:rPr>
-        <w:t>.</w:t>
-      </w:r>
-      <w:proofErr w:type="gramEnd"/>
-      <w:r>
-        <w:rPr>
-          <w:rFonts w:ascii="Times New Roman" w:hAnsi="Times New Roman"/>
-          <w:u w:val="single"/>
-        </w:rPr>
-        <w:t xml:space="preserve">, Романова </w:t>
-      </w:r>
-      <w:proofErr w:type="spellStart"/>
-      <w:r>
-        <w:rPr>
-          <w:rFonts w:ascii="Times New Roman" w:hAnsi="Times New Roman"/>
-          <w:u w:val="single"/>
-        </w:rPr>
-        <w:t>И.И</w:t>
-      </w:r>
-      <w:proofErr w:type="spellEnd"/>
-      <w:r>
-        <w:rPr>
-          <w:rFonts w:ascii="Times New Roman" w:hAnsi="Times New Roman"/>
-          <w:u w:val="single"/>
-        </w:rPr>
-        <w:t xml:space="preserve">. «Разработка поискового робота для обнаружения веб-контента с фейковыми новостями // Инновационные, информационные и коммуникационные технологии» 2017. № 1. С. </w:t>
+        <w:t xml:space="preserve">, Романова И.И. «Разработка поискового робота для обнаружения веб-контента с фейковыми новостями // Инновационные, информационные и коммуникационные технологии» 2017. № 1. С. </w:t>
       </w:r>
       <w:proofErr w:type="gramStart"/>
       <w:r>
@@ -12512,7 +12408,7 @@
 </file>
 
 <file path=word/endnotes.xml><?xml version="1.0" encoding="utf-8"?>
-<w:endnotes xmlns:wpc="http://schemas.microsoft.com/office/word/2010/wordprocessingCanvas" xmlns:cx="http://schemas.microsoft.com/office/drawing/2014/chartex" xmlns:cx1="http://schemas.microsoft.com/office/drawing/2015/9/8/chartex" xmlns:cx2="http://schemas.microsoft.com/office/drawing/2015/10/21/chartex" xmlns:cx3="http://schemas.microsoft.com/office/drawing/2016/5/9/chartex" xmlns:cx4="http://schemas.microsoft.com/office/drawing/2016/5/10/chartex" xmlns:cx5="http://schemas.microsoft.com/office/drawing/2016/5/11/chartex" xmlns:cx6="http://schemas.microsoft.com/office/drawing/2016/5/12/chartex" xmlns:cx7="http://schemas.microsoft.com/office/drawing/2016/5/13/chartex" xmlns:cx8="http://schemas.microsoft.com/office/drawing/2016/5/14/chartex" xmlns:mc="http://schemas.openxmlformats.org/markup-compatibility/2006" xmlns:aink="http://schemas.microsoft.com/office/drawing/2016/ink" xmlns:am3d="http://schemas.microsoft.com/office/drawing/2017/model3d" xmlns:o="urn:schemas-microsoft-com:office:office" xmlns:r="http://schemas.openxmlformats.org/officeDocument/2006/relationships" xmlns:m="http://schemas.openxmlformats.org/officeDocument/2006/math" xmlns:v="urn:schemas-microsoft-com:vml" xmlns:wp14="http://schemas.microsoft.com/office/word/2010/wordprocessingDrawing" xmlns:wp="http://schemas.openxmlformats.org/drawingml/2006/wordprocessingDrawing" xmlns:w10="urn:schemas-microsoft-com:office:word" xmlns:w="http://schemas.openxmlformats.org/wordprocessingml/2006/main" xmlns:w14="http://schemas.microsoft.com/office/word/2010/wordml" xmlns:w15="http://schemas.microsoft.com/office/word/2012/wordml" xmlns:w16cex="http://schemas.microsoft.com/office/word/2018/wordml/cex" xmlns:w16cid="http://schemas.microsoft.com/office/word/2016/wordml/cid" xmlns:w16="http://schemas.microsoft.com/office/word/2018/wordml" xmlns:w16sdtdh="http://schemas.microsoft.com/office/word/2020/wordml/sdtdatahash" xmlns:w16se="http://schemas.microsoft.com/office/word/2015/wordml/symex" xmlns:wpg="http://schemas.microsoft.com/office/word/2010/wordprocessingGroup" xmlns:wpi="http://schemas.microsoft.com/office/word/2010/wordprocessingInk" xmlns:wne="http://schemas.microsoft.com/office/word/2006/wordml" xmlns:wps="http://schemas.microsoft.com/office/word/2010/wordprocessingShape" mc:Ignorable="w14 w15 w16se w16cid w16 w16cex w16sdtdh wp14">
+<w:endnotes xmlns:wpc="http://schemas.microsoft.com/office/word/2010/wordprocessingCanvas" xmlns:cx="http://schemas.microsoft.com/office/drawing/2014/chartex" xmlns:cx1="http://schemas.microsoft.com/office/drawing/2015/9/8/chartex" xmlns:cx2="http://schemas.microsoft.com/office/drawing/2015/10/21/chartex" xmlns:cx3="http://schemas.microsoft.com/office/drawing/2016/5/9/chartex" xmlns:cx4="http://schemas.microsoft.com/office/drawing/2016/5/10/chartex" xmlns:cx5="http://schemas.microsoft.com/office/drawing/2016/5/11/chartex" xmlns:cx6="http://schemas.microsoft.com/office/drawing/2016/5/12/chartex" xmlns:cx7="http://schemas.microsoft.com/office/drawing/2016/5/13/chartex" xmlns:cx8="http://schemas.microsoft.com/office/drawing/2016/5/14/chartex" xmlns:mc="http://schemas.openxmlformats.org/markup-compatibility/2006" xmlns:aink="http://schemas.microsoft.com/office/drawing/2016/ink" xmlns:am3d="http://schemas.microsoft.com/office/drawing/2017/model3d" xmlns:o="urn:schemas-microsoft-com:office:office" xmlns:oel="http://schemas.microsoft.com/office/2019/extlst" xmlns:r="http://schemas.openxmlformats.org/officeDocument/2006/relationships" xmlns:m="http://schemas.openxmlformats.org/officeDocument/2006/math" xmlns:v="urn:schemas-microsoft-com:vml" xmlns:wp14="http://schemas.microsoft.com/office/word/2010/wordprocessingDrawing" xmlns:wp="http://schemas.openxmlformats.org/drawingml/2006/wordprocessingDrawing" xmlns:w10="urn:schemas-microsoft-com:office:word" xmlns:w="http://schemas.openxmlformats.org/wordprocessingml/2006/main" xmlns:w14="http://schemas.microsoft.com/office/word/2010/wordml" xmlns:w15="http://schemas.microsoft.com/office/word/2012/wordml" xmlns:w16cex="http://schemas.microsoft.com/office/word/2018/wordml/cex" xmlns:w16cid="http://schemas.microsoft.com/office/word/2016/wordml/cid" xmlns:w16="http://schemas.microsoft.com/office/word/2018/wordml" xmlns:w16du="http://schemas.microsoft.com/office/word/2023/wordml/word16du" xmlns:w16sdtdh="http://schemas.microsoft.com/office/word/2020/wordml/sdtdatahash" xmlns:w16se="http://schemas.microsoft.com/office/word/2015/wordml/symex" xmlns:wpg="http://schemas.microsoft.com/office/word/2010/wordprocessingGroup" xmlns:wpi="http://schemas.microsoft.com/office/word/2010/wordprocessingInk" xmlns:wne="http://schemas.microsoft.com/office/word/2006/wordml" xmlns:wps="http://schemas.microsoft.com/office/word/2010/wordprocessingShape" mc:Ignorable="w14 w15 w16se w16cid w16 w16cex w16sdtdh w16du wp14">
   <w:endnote w:type="separator" w:id="-1">
     <w:p>
       <w:r>
@@ -12531,7 +12427,7 @@
 </file>
 
 <file path=word/footer1.xml><?xml version="1.0" encoding="utf-8"?>
-<w:ftr xmlns:wpc="http://schemas.microsoft.com/office/word/2010/wordprocessingCanvas" xmlns:cx="http://schemas.microsoft.com/office/drawing/2014/chartex" xmlns:cx1="http://schemas.microsoft.com/office/drawing/2015/9/8/chartex" xmlns:cx2="http://schemas.microsoft.com/office/drawing/2015/10/21/chartex" xmlns:cx3="http://schemas.microsoft.com/office/drawing/2016/5/9/chartex" xmlns:cx4="http://schemas.microsoft.com/office/drawing/2016/5/10/chartex" xmlns:cx5="http://schemas.microsoft.com/office/drawing/2016/5/11/chartex" xmlns:cx6="http://schemas.microsoft.com/office/drawing/2016/5/12/chartex" xmlns:cx7="http://schemas.microsoft.com/office/drawing/2016/5/13/chartex" xmlns:cx8="http://schemas.microsoft.com/office/drawing/2016/5/14/chartex" xmlns:mc="http://schemas.openxmlformats.org/markup-compatibility/2006" xmlns:aink="http://schemas.microsoft.com/office/drawing/2016/ink" xmlns:am3d="http://schemas.microsoft.com/office/drawing/2017/model3d" xmlns:o="urn:schemas-microsoft-com:office:office" xmlns:r="http://schemas.openxmlformats.org/officeDocument/2006/relationships" xmlns:m="http://schemas.openxmlformats.org/officeDocument/2006/math" xmlns:v="urn:schemas-microsoft-com:vml" xmlns:wp14="http://schemas.microsoft.com/office/word/2010/wordprocessingDrawing" xmlns:wp="http://schemas.openxmlformats.org/drawingml/2006/wordprocessingDrawing" xmlns:w10="urn:schemas-microsoft-com:office:word" xmlns:w="http://schemas.openxmlformats.org/wordprocessingml/2006/main" xmlns:w14="http://schemas.microsoft.com/office/word/2010/wordml" xmlns:w15="http://schemas.microsoft.com/office/word/2012/wordml" xmlns:w16cex="http://schemas.microsoft.com/office/word/2018/wordml/cex" xmlns:w16cid="http://schemas.microsoft.com/office/word/2016/wordml/cid" xmlns:w16="http://schemas.microsoft.com/office/word/2018/wordml" xmlns:w16sdtdh="http://schemas.microsoft.com/office/word/2020/wordml/sdtdatahash" xmlns:w16se="http://schemas.microsoft.com/office/word/2015/wordml/symex" xmlns:wpg="http://schemas.microsoft.com/office/word/2010/wordprocessingGroup" xmlns:wpi="http://schemas.microsoft.com/office/word/2010/wordprocessingInk" xmlns:wne="http://schemas.microsoft.com/office/word/2006/wordml" xmlns:wps="http://schemas.microsoft.com/office/word/2010/wordprocessingShape" mc:Ignorable="w14 w15 w16se w16cid w16 w16cex w16sdtdh wp14">
+<w:ftr xmlns:wpc="http://schemas.microsoft.com/office/word/2010/wordprocessingCanvas" xmlns:cx="http://schemas.microsoft.com/office/drawing/2014/chartex" xmlns:cx1="http://schemas.microsoft.com/office/drawing/2015/9/8/chartex" xmlns:cx2="http://schemas.microsoft.com/office/drawing/2015/10/21/chartex" xmlns:cx3="http://schemas.microsoft.com/office/drawing/2016/5/9/chartex" xmlns:cx4="http://schemas.microsoft.com/office/drawing/2016/5/10/chartex" xmlns:cx5="http://schemas.microsoft.com/office/drawing/2016/5/11/chartex" xmlns:cx6="http://schemas.microsoft.com/office/drawing/2016/5/12/chartex" xmlns:cx7="http://schemas.microsoft.com/office/drawing/2016/5/13/chartex" xmlns:cx8="http://schemas.microsoft.com/office/drawing/2016/5/14/chartex" xmlns:mc="http://schemas.openxmlformats.org/markup-compatibility/2006" xmlns:aink="http://schemas.microsoft.com/office/drawing/2016/ink" xmlns:am3d="http://schemas.microsoft.com/office/drawing/2017/model3d" xmlns:o="urn:schemas-microsoft-com:office:office" xmlns:oel="http://schemas.microsoft.com/office/2019/extlst" xmlns:r="http://schemas.openxmlformats.org/officeDocument/2006/relationships" xmlns:m="http://schemas.openxmlformats.org/officeDocument/2006/math" xmlns:v="urn:schemas-microsoft-com:vml" xmlns:wp14="http://schemas.microsoft.com/office/word/2010/wordprocessingDrawing" xmlns:wp="http://schemas.openxmlformats.org/drawingml/2006/wordprocessingDrawing" xmlns:w10="urn:schemas-microsoft-com:office:word" xmlns:w="http://schemas.openxmlformats.org/wordprocessingml/2006/main" xmlns:w14="http://schemas.microsoft.com/office/word/2010/wordml" xmlns:w15="http://schemas.microsoft.com/office/word/2012/wordml" xmlns:w16cex="http://schemas.microsoft.com/office/word/2018/wordml/cex" xmlns:w16cid="http://schemas.microsoft.com/office/word/2016/wordml/cid" xmlns:w16="http://schemas.microsoft.com/office/word/2018/wordml" xmlns:w16du="http://schemas.microsoft.com/office/word/2023/wordml/word16du" xmlns:w16sdtdh="http://schemas.microsoft.com/office/word/2020/wordml/sdtdatahash" xmlns:w16se="http://schemas.microsoft.com/office/word/2015/wordml/symex" xmlns:wpg="http://schemas.microsoft.com/office/word/2010/wordprocessingGroup" xmlns:wpi="http://schemas.microsoft.com/office/word/2010/wordprocessingInk" xmlns:wne="http://schemas.microsoft.com/office/word/2006/wordml" xmlns:wps="http://schemas.microsoft.com/office/word/2010/wordprocessingShape" mc:Ignorable="w14 w15 w16se w16cid w16 w16cex w16sdtdh w16du wp14">
   <w:sdt>
     <w:sdtPr>
       <w:id w:val="-1113591355"/>
@@ -12574,7 +12470,7 @@
 </file>
 
 <file path=word/footnotes.xml><?xml version="1.0" encoding="utf-8"?>
-<w:footnotes xmlns:wpc="http://schemas.microsoft.com/office/word/2010/wordprocessingCanvas" xmlns:cx="http://schemas.microsoft.com/office/drawing/2014/chartex" xmlns:cx1="http://schemas.microsoft.com/office/drawing/2015/9/8/chartex" xmlns:cx2="http://schemas.microsoft.com/office/drawing/2015/10/21/chartex" xmlns:cx3="http://schemas.microsoft.com/office/drawing/2016/5/9/chartex" xmlns:cx4="http://schemas.microsoft.com/office/drawing/2016/5/10/chartex" xmlns:cx5="http://schemas.microsoft.com/office/drawing/2016/5/11/chartex" xmlns:cx6="http://schemas.microsoft.com/office/drawing/2016/5/12/chartex" xmlns:cx7="http://schemas.microsoft.com/office/drawing/2016/5/13/chartex" xmlns:cx8="http://schemas.microsoft.com/office/drawing/2016/5/14/chartex" xmlns:mc="http://schemas.openxmlformats.org/markup-compatibility/2006" xmlns:aink="http://schemas.microsoft.com/office/drawing/2016/ink" xmlns:am3d="http://schemas.microsoft.com/office/drawing/2017/model3d" xmlns:o="urn:schemas-microsoft-com:office:office" xmlns:r="http://schemas.openxmlformats.org/officeDocument/2006/relationships" xmlns:m="http://schemas.openxmlformats.org/officeDocument/2006/math" xmlns:v="urn:schemas-microsoft-com:vml" xmlns:wp14="http://schemas.microsoft.com/office/word/2010/wordprocessingDrawing" xmlns:wp="http://schemas.openxmlformats.org/drawingml/2006/wordprocessingDrawing" xmlns:w10="urn:schemas-microsoft-com:office:word" xmlns:w="http://schemas.openxmlformats.org/wordprocessingml/2006/main" xmlns:w14="http://schemas.microsoft.com/office/word/2010/wordml" xmlns:w15="http://schemas.microsoft.com/office/word/2012/wordml" xmlns:w16cex="http://schemas.microsoft.com/office/word/2018/wordml/cex" xmlns:w16cid="http://schemas.microsoft.com/office/word/2016/wordml/cid" xmlns:w16="http://schemas.microsoft.com/office/word/2018/wordml" xmlns:w16sdtdh="http://schemas.microsoft.com/office/word/2020/wordml/sdtdatahash" xmlns:w16se="http://schemas.microsoft.com/office/word/2015/wordml/symex" xmlns:wpg="http://schemas.microsoft.com/office/word/2010/wordprocessingGroup" xmlns:wpi="http://schemas.microsoft.com/office/word/2010/wordprocessingInk" xmlns:wne="http://schemas.microsoft.com/office/word/2006/wordml" xmlns:wps="http://schemas.microsoft.com/office/word/2010/wordprocessingShape" mc:Ignorable="w14 w15 w16se w16cid w16 w16cex w16sdtdh wp14">
+<w:footnotes xmlns:wpc="http://schemas.microsoft.com/office/word/2010/wordprocessingCanvas" xmlns:cx="http://schemas.microsoft.com/office/drawing/2014/chartex" xmlns:cx1="http://schemas.microsoft.com/office/drawing/2015/9/8/chartex" xmlns:cx2="http://schemas.microsoft.com/office/drawing/2015/10/21/chartex" xmlns:cx3="http://schemas.microsoft.com/office/drawing/2016/5/9/chartex" xmlns:cx4="http://schemas.microsoft.com/office/drawing/2016/5/10/chartex" xmlns:cx5="http://schemas.microsoft.com/office/drawing/2016/5/11/chartex" xmlns:cx6="http://schemas.microsoft.com/office/drawing/2016/5/12/chartex" xmlns:cx7="http://schemas.microsoft.com/office/drawing/2016/5/13/chartex" xmlns:cx8="http://schemas.microsoft.com/office/drawing/2016/5/14/chartex" xmlns:mc="http://schemas.openxmlformats.org/markup-compatibility/2006" xmlns:aink="http://schemas.microsoft.com/office/drawing/2016/ink" xmlns:am3d="http://schemas.microsoft.com/office/drawing/2017/model3d" xmlns:o="urn:schemas-microsoft-com:office:office" xmlns:oel="http://schemas.microsoft.com/office/2019/extlst" xmlns:r="http://schemas.openxmlformats.org/officeDocument/2006/relationships" xmlns:m="http://schemas.openxmlformats.org/officeDocument/2006/math" xmlns:v="urn:schemas-microsoft-com:vml" xmlns:wp14="http://schemas.microsoft.com/office/word/2010/wordprocessingDrawing" xmlns:wp="http://schemas.openxmlformats.org/drawingml/2006/wordprocessingDrawing" xmlns:w10="urn:schemas-microsoft-com:office:word" xmlns:w="http://schemas.openxmlformats.org/wordprocessingml/2006/main" xmlns:w14="http://schemas.microsoft.com/office/word/2010/wordml" xmlns:w15="http://schemas.microsoft.com/office/word/2012/wordml" xmlns:w16cex="http://schemas.microsoft.com/office/word/2018/wordml/cex" xmlns:w16cid="http://schemas.microsoft.com/office/word/2016/wordml/cid" xmlns:w16="http://schemas.microsoft.com/office/word/2018/wordml" xmlns:w16du="http://schemas.microsoft.com/office/word/2023/wordml/word16du" xmlns:w16sdtdh="http://schemas.microsoft.com/office/word/2020/wordml/sdtdatahash" xmlns:w16se="http://schemas.microsoft.com/office/word/2015/wordml/symex" xmlns:wpg="http://schemas.microsoft.com/office/word/2010/wordprocessingGroup" xmlns:wpi="http://schemas.microsoft.com/office/word/2010/wordprocessingInk" xmlns:wne="http://schemas.microsoft.com/office/word/2006/wordml" xmlns:wps="http://schemas.microsoft.com/office/word/2010/wordprocessingShape" mc:Ignorable="w14 w15 w16se w16cid w16 w16cex w16sdtdh w16du wp14">
   <w:footnote w:type="separator" w:id="-1">
     <w:p>
       <w:r>
@@ -12593,7 +12489,7 @@
 </file>
 
 <file path=word/numbering.xml><?xml version="1.0" encoding="utf-8"?>
-<w:numbering xmlns:wpc="http://schemas.microsoft.com/office/word/2010/wordprocessingCanvas" xmlns:cx="http://schemas.microsoft.com/office/drawing/2014/chartex" xmlns:cx1="http://schemas.microsoft.com/office/drawing/2015/9/8/chartex" xmlns:cx2="http://schemas.microsoft.com/office/drawing/2015/10/21/chartex" xmlns:cx3="http://schemas.microsoft.com/office/drawing/2016/5/9/chartex" xmlns:cx4="http://schemas.microsoft.com/office/drawing/2016/5/10/chartex" xmlns:cx5="http://schemas.microsoft.com/office/drawing/2016/5/11/chartex" xmlns:cx6="http://schemas.microsoft.com/office/drawing/2016/5/12/chartex" xmlns:cx7="http://schemas.microsoft.com/office/drawing/2016/5/13/chartex" xmlns:cx8="http://schemas.microsoft.com/office/drawing/2016/5/14/chartex" xmlns:mc="http://schemas.openxmlformats.org/markup-compatibility/2006" xmlns:aink="http://schemas.microsoft.com/office/drawing/2016/ink" xmlns:am3d="http://schemas.microsoft.com/office/drawing/2017/model3d" xmlns:o="urn:schemas-microsoft-com:office:office" xmlns:r="http://schemas.openxmlformats.org/officeDocument/2006/relationships" xmlns:m="http://schemas.openxmlformats.org/officeDocument/2006/math" xmlns:v="urn:schemas-microsoft-com:vml" xmlns:wp14="http://schemas.microsoft.com/office/word/2010/wordprocessingDrawing" xmlns:wp="http://schemas.openxmlformats.org/drawingml/2006/wordprocessingDrawing" xmlns:w10="urn:schemas-microsoft-com:office:word" xmlns:w="http://schemas.openxmlformats.org/wordprocessingml/2006/main" xmlns:w14="http://schemas.microsoft.com/office/word/2010/wordml" xmlns:w15="http://schemas.microsoft.com/office/word/2012/wordml" xmlns:w16cex="http://schemas.microsoft.com/office/word/2018/wordml/cex" xmlns:w16cid="http://schemas.microsoft.com/office/word/2016/wordml/cid" xmlns:w16="http://schemas.microsoft.com/office/word/2018/wordml" xmlns:w16sdtdh="http://schemas.microsoft.com/office/word/2020/wordml/sdtdatahash" xmlns:w16se="http://schemas.microsoft.com/office/word/2015/wordml/symex" xmlns:wpg="http://schemas.microsoft.com/office/word/2010/wordprocessingGroup" xmlns:wpi="http://schemas.microsoft.com/office/word/2010/wordprocessingInk" xmlns:wne="http://schemas.microsoft.com/office/word/2006/wordml" xmlns:wps="http://schemas.microsoft.com/office/word/2010/wordprocessingShape" mc:Ignorable="w14 w15 w16se w16cid w16 w16cex w16sdtdh wp14">
+<w:numbering xmlns:wpc="http://schemas.microsoft.com/office/word/2010/wordprocessingCanvas" xmlns:cx="http://schemas.microsoft.com/office/drawing/2014/chartex" xmlns:cx1="http://schemas.microsoft.com/office/drawing/2015/9/8/chartex" xmlns:cx2="http://schemas.microsoft.com/office/drawing/2015/10/21/chartex" xmlns:cx3="http://schemas.microsoft.com/office/drawing/2016/5/9/chartex" xmlns:cx4="http://schemas.microsoft.com/office/drawing/2016/5/10/chartex" xmlns:cx5="http://schemas.microsoft.com/office/drawing/2016/5/11/chartex" xmlns:cx6="http://schemas.microsoft.com/office/drawing/2016/5/12/chartex" xmlns:cx7="http://schemas.microsoft.com/office/drawing/2016/5/13/chartex" xmlns:cx8="http://schemas.microsoft.com/office/drawing/2016/5/14/chartex" xmlns:mc="http://schemas.openxmlformats.org/markup-compatibility/2006" xmlns:aink="http://schemas.microsoft.com/office/drawing/2016/ink" xmlns:am3d="http://schemas.microsoft.com/office/drawing/2017/model3d" xmlns:o="urn:schemas-microsoft-com:office:office" xmlns:oel="http://schemas.microsoft.com/office/2019/extlst" xmlns:r="http://schemas.openxmlformats.org/officeDocument/2006/relationships" xmlns:m="http://schemas.openxmlformats.org/officeDocument/2006/math" xmlns:v="urn:schemas-microsoft-com:vml" xmlns:wp14="http://schemas.microsoft.com/office/word/2010/wordprocessingDrawing" xmlns:wp="http://schemas.openxmlformats.org/drawingml/2006/wordprocessingDrawing" xmlns:w10="urn:schemas-microsoft-com:office:word" xmlns:w="http://schemas.openxmlformats.org/wordprocessingml/2006/main" xmlns:w14="http://schemas.microsoft.com/office/word/2010/wordml" xmlns:w15="http://schemas.microsoft.com/office/word/2012/wordml" xmlns:w16cex="http://schemas.microsoft.com/office/word/2018/wordml/cex" xmlns:w16cid="http://schemas.microsoft.com/office/word/2016/wordml/cid" xmlns:w16="http://schemas.microsoft.com/office/word/2018/wordml" xmlns:w16du="http://schemas.microsoft.com/office/word/2023/wordml/word16du" xmlns:w16sdtdh="http://schemas.microsoft.com/office/word/2020/wordml/sdtdatahash" xmlns:w16se="http://schemas.microsoft.com/office/word/2015/wordml/symex" xmlns:wpg="http://schemas.microsoft.com/office/word/2010/wordprocessingGroup" xmlns:wpi="http://schemas.microsoft.com/office/word/2010/wordprocessingInk" xmlns:wne="http://schemas.microsoft.com/office/word/2006/wordml" xmlns:wps="http://schemas.microsoft.com/office/word/2010/wordprocessingShape" mc:Ignorable="w14 w15 w16se w16cid w16 w16cex w16sdtdh w16du wp14">
   <w:abstractNum w:abstractNumId="0" w15:restartNumberingAfterBreak="0">
     <w:nsid w:val="06E81958"/>
     <w:multiLevelType w:val="hybridMultilevel"/>
@@ -15250,10 +15146,10 @@
       </w:rPr>
     </w:lvl>
   </w:abstractNum>
-  <w:num w:numId="1">
+  <w:num w:numId="1" w16cid:durableId="786777200">
     <w:abstractNumId w:val="4"/>
   </w:num>
-  <w:num w:numId="2">
+  <w:num w:numId="2" w16cid:durableId="17006167">
     <w:abstractNumId w:val="22"/>
     <w:lvlOverride w:ilvl="0">
       <w:startOverride w:val="1"/>
@@ -15283,83 +15179,83 @@
       <w:startOverride w:val="1"/>
     </w:lvlOverride>
   </w:num>
-  <w:num w:numId="3">
+  <w:num w:numId="3" w16cid:durableId="2139687685">
     <w:abstractNumId w:val="22"/>
   </w:num>
-  <w:num w:numId="4">
+  <w:num w:numId="4" w16cid:durableId="1215581357">
     <w:abstractNumId w:val="21"/>
   </w:num>
-  <w:num w:numId="5">
+  <w:num w:numId="5" w16cid:durableId="1491827294">
     <w:abstractNumId w:val="17"/>
   </w:num>
-  <w:num w:numId="6">
+  <w:num w:numId="6" w16cid:durableId="69084589">
     <w:abstractNumId w:val="9"/>
   </w:num>
-  <w:num w:numId="7">
+  <w:num w:numId="7" w16cid:durableId="1065685401">
     <w:abstractNumId w:val="19"/>
   </w:num>
-  <w:num w:numId="8">
+  <w:num w:numId="8" w16cid:durableId="141433584">
     <w:abstractNumId w:val="20"/>
   </w:num>
-  <w:num w:numId="9">
+  <w:num w:numId="9" w16cid:durableId="1036126711">
     <w:abstractNumId w:val="15"/>
   </w:num>
-  <w:num w:numId="10">
+  <w:num w:numId="10" w16cid:durableId="1619290191">
     <w:abstractNumId w:val="16"/>
   </w:num>
-  <w:num w:numId="11">
+  <w:num w:numId="11" w16cid:durableId="230309250">
     <w:abstractNumId w:val="18"/>
   </w:num>
-  <w:num w:numId="12">
+  <w:num w:numId="12" w16cid:durableId="1683387000">
     <w:abstractNumId w:val="2"/>
   </w:num>
-  <w:num w:numId="13">
+  <w:num w:numId="13" w16cid:durableId="1272784248">
     <w:abstractNumId w:val="8"/>
   </w:num>
-  <w:num w:numId="14">
+  <w:num w:numId="14" w16cid:durableId="278756509">
     <w:abstractNumId w:val="0"/>
   </w:num>
-  <w:num w:numId="15">
+  <w:num w:numId="15" w16cid:durableId="1243175249">
     <w:abstractNumId w:val="12"/>
   </w:num>
-  <w:num w:numId="16">
+  <w:num w:numId="16" w16cid:durableId="255411034">
     <w:abstractNumId w:val="6"/>
   </w:num>
-  <w:num w:numId="17">
+  <w:num w:numId="17" w16cid:durableId="646402041">
     <w:abstractNumId w:val="10"/>
   </w:num>
-  <w:num w:numId="18">
+  <w:num w:numId="18" w16cid:durableId="496575109">
     <w:abstractNumId w:val="24"/>
   </w:num>
-  <w:num w:numId="19">
+  <w:num w:numId="19" w16cid:durableId="158077771">
     <w:abstractNumId w:val="13"/>
   </w:num>
-  <w:num w:numId="20">
+  <w:num w:numId="20" w16cid:durableId="1142817366">
     <w:abstractNumId w:val="14"/>
   </w:num>
-  <w:num w:numId="21">
+  <w:num w:numId="21" w16cid:durableId="765420623">
     <w:abstractNumId w:val="7"/>
   </w:num>
-  <w:num w:numId="22">
+  <w:num w:numId="22" w16cid:durableId="716274748">
     <w:abstractNumId w:val="3"/>
   </w:num>
-  <w:num w:numId="23">
+  <w:num w:numId="23" w16cid:durableId="1075936832">
     <w:abstractNumId w:val="11"/>
   </w:num>
-  <w:num w:numId="24">
+  <w:num w:numId="24" w16cid:durableId="339358224">
     <w:abstractNumId w:val="23"/>
   </w:num>
-  <w:num w:numId="25">
+  <w:num w:numId="25" w16cid:durableId="947273619">
     <w:abstractNumId w:val="5"/>
   </w:num>
-  <w:num w:numId="26">
+  <w:num w:numId="26" w16cid:durableId="1028679506">
     <w:abstractNumId w:val="1"/>
   </w:num>
 </w:numbering>
 </file>
 
 <file path=word/styles.xml><?xml version="1.0" encoding="utf-8"?>
-<w:styles xmlns:mc="http://schemas.openxmlformats.org/markup-compatibility/2006" xmlns:r="http://schemas.openxmlformats.org/officeDocument/2006/relationships" xmlns:w="http://schemas.openxmlformats.org/wordprocessingml/2006/main" xmlns:w14="http://schemas.microsoft.com/office/word/2010/wordml" xmlns:w15="http://schemas.microsoft.com/office/word/2012/wordml" xmlns:w16cex="http://schemas.microsoft.com/office/word/2018/wordml/cex" xmlns:w16cid="http://schemas.microsoft.com/office/word/2016/wordml/cid" xmlns:w16="http://schemas.microsoft.com/office/word/2018/wordml" xmlns:w16sdtdh="http://schemas.microsoft.com/office/word/2020/wordml/sdtdatahash" xmlns:w16se="http://schemas.microsoft.com/office/word/2015/wordml/symex" mc:Ignorable="w14 w15 w16se w16cid w16 w16cex w16sdtdh">
+<w:styles xmlns:mc="http://schemas.openxmlformats.org/markup-compatibility/2006" xmlns:r="http://schemas.openxmlformats.org/officeDocument/2006/relationships" xmlns:w="http://schemas.openxmlformats.org/wordprocessingml/2006/main" xmlns:w14="http://schemas.microsoft.com/office/word/2010/wordml" xmlns:w15="http://schemas.microsoft.com/office/word/2012/wordml" xmlns:w16cex="http://schemas.microsoft.com/office/word/2018/wordml/cex" xmlns:w16cid="http://schemas.microsoft.com/office/word/2016/wordml/cid" xmlns:w16="http://schemas.microsoft.com/office/word/2018/wordml" xmlns:w16du="http://schemas.microsoft.com/office/word/2023/wordml/word16du" xmlns:w16sdtdh="http://schemas.microsoft.com/office/word/2020/wordml/sdtdatahash" xmlns:w16se="http://schemas.microsoft.com/office/word/2015/wordml/symex" mc:Ignorable="w14 w15 w16se w16cid w16 w16cex w16sdtdh w16du">
   <w:docDefaults>
     <w:rPrDefault>
       <w:rPr>

</xml_diff>